<commit_message>
Fix template placeholder replacement to preserve formatting
- Replace docxtpl with python-docx for better format control
- Add textbox support for Word templates
- Preserve individual run formatting (bold, colors, fonts)
- Fix spacing between prefix and name fields
- Add UTF-8 encoding support for Vietnamese text
- Add Faustina font detection and warnings
</commit_message>
<xml_diff>
--- a/badge_template.docx
+++ b/badge_template.docx
@@ -13,15 +13,145 @@
         <mc:AlternateContent>
           <mc:Choice Requires="wps">
             <w:drawing>
-              <wp:anchor distT="0" distB="0" distL="114300" distR="114300" simplePos="0" relativeHeight="251659264" behindDoc="0" locked="0" layoutInCell="1" allowOverlap="1" wp14:anchorId="18CC369F" wp14:editId="73383372">
+              <wp:anchor distT="0" distB="0" distL="114300" distR="114300" simplePos="0" relativeHeight="251660288" behindDoc="0" locked="0" layoutInCell="1" allowOverlap="1" wp14:anchorId="6CE9ED3F" wp14:editId="45BCAFFF">
                 <wp:simplePos x="0" y="0"/>
                 <wp:positionH relativeFrom="margin">
-                  <wp:align>center</wp:align>
+                  <wp:posOffset>295275</wp:posOffset>
+                </wp:positionH>
+                <wp:positionV relativeFrom="paragraph">
+                  <wp:posOffset>2371725</wp:posOffset>
+                </wp:positionV>
+                <wp:extent cx="5019675" cy="752475"/>
+                <wp:effectExtent l="0" t="0" r="9525" b="9525"/>
+                <wp:wrapNone/>
+                <wp:docPr id="1192678841" name="Text Box 2"/>
+                <wp:cNvGraphicFramePr/>
+                <a:graphic xmlns:a="http://schemas.openxmlformats.org/drawingml/2006/main">
+                  <a:graphicData uri="http://schemas.microsoft.com/office/word/2010/wordprocessingShape">
+                    <wps:wsp>
+                      <wps:cNvSpPr txBox="1"/>
+                      <wps:spPr>
+                        <a:xfrm>
+                          <a:off x="0" y="0"/>
+                          <a:ext cx="5019675" cy="752475"/>
+                        </a:xfrm>
+                        <a:prstGeom prst="rect">
+                          <a:avLst/>
+                        </a:prstGeom>
+                        <a:solidFill>
+                          <a:schemeClr val="lt1"/>
+                        </a:solidFill>
+                        <a:ln w="6350">
+                          <a:noFill/>
+                        </a:ln>
+                      </wps:spPr>
+                      <wps:txbx>
+                        <w:txbxContent>
+                          <w:p>
+                            <w:pPr>
+                              <w:jc w:val="center"/>
+                              <w:rPr>
+                                <w:rFonts w:ascii="Faustina" w:hAnsi="Faustina"/>
+                                <w:b/>
+                                <w:bCs/>
+                                <w:color w:val="014F9D"/>
+                                <w:sz w:val="64"/>
+                                <w:szCs w:val="64"/>
+                                <w:lang w:val="en-GB"/>
+                              </w:rPr>
+                            </w:pPr>
+                            <w:r>
+                              <w:rPr>
+                                <w:rFonts w:ascii="Faustina" w:hAnsi="Faustina"/>
+                                <w:b/>
+                                <w:bCs/>
+                                <w:color w:val="014F9D"/>
+                                <w:sz w:val="64"/>
+                                <w:szCs w:val="64"/>
+                                <w:lang w:val="en-GB"/>
+                              </w:rPr>
+                              <w:t>{{position}}</w:t>
+                            </w:r>
+                          </w:p>
+                        </w:txbxContent>
+                      </wps:txbx>
+                      <wps:bodyPr rot="0" spcFirstLastPara="0" vertOverflow="overflow" horzOverflow="overflow" vert="horz" wrap="square" lIns="91440" tIns="45720" rIns="91440" bIns="45720" numCol="1" spcCol="0" rtlCol="0" fromWordArt="0" anchor="t" anchorCtr="0" forceAA="0" compatLnSpc="1">
+                        <a:prstTxWarp prst="textNoShape">
+                          <a:avLst/>
+                        </a:prstTxWarp>
+                        <a:noAutofit/>
+                      </wps:bodyPr>
+                    </wps:wsp>
+                  </a:graphicData>
+                </a:graphic>
+                <wp14:sizeRelH relativeFrom="margin">
+                  <wp14:pctWidth>0</wp14:pctWidth>
+                </wp14:sizeRelH>
+                <wp14:sizeRelV relativeFrom="margin">
+                  <wp14:pctHeight>0</wp14:pctHeight>
+                </wp14:sizeRelV>
+              </wp:anchor>
+            </w:drawing>
+          </mc:Choice>
+          <mc:Fallback>
+            <w:pict>
+              <v:shapetype w14:anchorId="6CE9ED3F" id="_x0000_t202" coordsize="21600,21600" o:spt="202" path="m,l,21600r21600,l21600,xe">
+                <v:stroke joinstyle="miter"/>
+                <v:path gradientshapeok="t" o:connecttype="rect"/>
+              </v:shapetype>
+              <v:shape id="Text Box 2" o:spid="_x0000_s1026" type="#_x0000_t202" style="position:absolute;left:0;text-align:left;margin-left:23.25pt;margin-top:186.75pt;width:395.25pt;height:59.25pt;z-index:251660288;visibility:visible;mso-wrap-style:square;mso-width-percent:0;mso-height-percent:0;mso-wrap-distance-left:9pt;mso-wrap-distance-top:0;mso-wrap-distance-right:9pt;mso-wrap-distance-bottom:0;mso-position-horizontal:absolute;mso-position-horizontal-relative:margin;mso-position-vertical:absolute;mso-position-vertical-relative:text;mso-width-percent:0;mso-height-percent:0;mso-width-relative:margin;mso-height-relative:margin;v-text-anchor:top" o:gfxdata="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" fillcolor="white [3201]" stroked="f" strokeweight=".5pt">
+                <v:textbox>
+                  <w:txbxContent>
+                    <w:p>
+                      <w:pPr>
+                        <w:jc w:val="center"/>
+                        <w:rPr>
+                          <w:rFonts w:ascii="Faustina" w:hAnsi="Faustina"/>
+                          <w:b/>
+                          <w:bCs/>
+                          <w:color w:val="014F9D"/>
+                          <w:sz w:val="64"/>
+                          <w:szCs w:val="64"/>
+                          <w:lang w:val="en-GB"/>
+                        </w:rPr>
+                      </w:pPr>
+                      <w:r>
+                        <w:rPr>
+                          <w:rFonts w:ascii="Faustina" w:hAnsi="Faustina"/>
+                          <w:b/>
+                          <w:bCs/>
+                          <w:color w:val="014F9D"/>
+                          <w:sz w:val="64"/>
+                          <w:szCs w:val="64"/>
+                          <w:lang w:val="en-GB"/>
+                        </w:rPr>
+                        <w:t>{{position}}</w:t>
+                      </w:r>
+                    </w:p>
+                  </w:txbxContent>
+                </v:textbox>
+                <w10:wrap anchorx="margin"/>
+              </v:shape>
+            </w:pict>
+          </mc:Fallback>
+        </mc:AlternateContent>
+      </w:r>
+      <w:r>
+        <w:rPr>
+          <w:noProof/>
+        </w:rPr>
+        <mc:AlternateContent>
+          <mc:Choice Requires="wps">
+            <w:drawing>
+              <wp:anchor distT="0" distB="0" distL="114300" distR="114300" simplePos="0" relativeHeight="251659264" behindDoc="0" locked="0" layoutInCell="1" allowOverlap="1" wp14:anchorId="18CC369F" wp14:editId="43626F63">
+                <wp:simplePos x="0" y="0"/>
+                <wp:positionH relativeFrom="margin">
+                  <wp:posOffset>104775</wp:posOffset>
                 </wp:positionH>
                 <wp:positionV relativeFrom="paragraph">
                   <wp:posOffset>1295400</wp:posOffset>
                 </wp:positionV>
-                <wp:extent cx="4276725" cy="885825"/>
+                <wp:extent cx="5343525" cy="885825"/>
                 <wp:effectExtent l="0" t="0" r="9525" b="9525"/>
                 <wp:wrapNone/>
                 <wp:docPr id="2056769523" name="Text Box 1"/>
@@ -33,7 +163,7 @@
                       <wps:spPr>
                         <a:xfrm>
                           <a:off x="0" y="0"/>
-                          <a:ext cx="4276725" cy="885825"/>
+                          <a:ext cx="5343525" cy="885825"/>
                         </a:xfrm>
                         <a:prstGeom prst="rect">
                           <a:avLst/>
@@ -57,6 +187,8 @@
                               <w:rPr>
                                 <w:rFonts w:ascii="Faustina" w:hAnsi="Faustina"/>
                                 <w:color w:val="EC2829"/>
+                                <w:sz w:val="48"/>
+                                <w:szCs w:val="48"/>
                                 <w:lang w:val="en-GB"/>
                               </w:rPr>
                               <w:t>{{prefix}}</w:t>
@@ -75,16 +207,12 @@
                             </w:r>
                             <w:r>
                               <w:rPr>
-                                <w:lang w:val="en-GB"/>
-                              </w:rPr>
-                              <w:tab/>
-                            </w:r>
-                            <w:r>
-                              <w:rPr>
                                 <w:rFonts w:ascii="Faustina" w:hAnsi="Faustina"/>
+                                <w:b/>
+                                <w:bCs/>
                                 <w:color w:val="EC2829"/>
-                                <w:sz w:val="34"/>
-                                <w:szCs w:val="34"/>
+                                <w:sz w:val="80"/>
+                                <w:szCs w:val="80"/>
                                 <w:lang w:val="en-GB"/>
                               </w:rPr>
                               <w:t>{{name}}</w:t>
@@ -101,16 +229,15 @@
                     </wps:wsp>
                   </a:graphicData>
                 </a:graphic>
+                <wp14:sizeRelH relativeFrom="margin">
+                  <wp14:pctWidth>0</wp14:pctWidth>
+                </wp14:sizeRelH>
               </wp:anchor>
             </w:drawing>
           </mc:Choice>
           <mc:Fallback>
             <w:pict>
-              <v:shapetype w14:anchorId="18CC369F" id="_x0000_t202" coordsize="21600,21600" o:spt="202" path="m,l,21600r21600,l21600,xe">
-                <v:stroke joinstyle="miter"/>
-                <v:path gradientshapeok="t" o:connecttype="rect"/>
-              </v:shapetype>
-              <v:shape id="Text Box 1" o:spid="_x0000_s1026" type="#_x0000_t202" style="position:absolute;left:0;text-align:left;margin-left:0;margin-top:102pt;width:336.75pt;height:69.75pt;z-index:251659264;visibility:visible;mso-wrap-style:square;mso-wrap-distance-left:9pt;mso-wrap-distance-top:0;mso-wrap-distance-right:9pt;mso-wrap-distance-bottom:0;mso-position-horizontal:center;mso-position-horizontal-relative:margin;mso-position-vertical:absolute;mso-position-vertical-relative:text;v-text-anchor:top" o:gfxdata="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" fillcolor="white [3201]" stroked="f" strokeweight=".5pt">
+              <v:shape w14:anchorId="18CC369F" id="Text Box 1" o:spid="_x0000_s1027" type="#_x0000_t202" style="position:absolute;left:0;text-align:left;margin-left:8.25pt;margin-top:102pt;width:420.75pt;height:69.75pt;z-index:251659264;visibility:visible;mso-wrap-style:square;mso-width-percent:0;mso-wrap-distance-left:9pt;mso-wrap-distance-top:0;mso-wrap-distance-right:9pt;mso-wrap-distance-bottom:0;mso-position-horizontal:absolute;mso-position-horizontal-relative:margin;mso-position-vertical:absolute;mso-position-vertical-relative:text;mso-width-percent:0;mso-width-relative:margin;v-text-anchor:top" o:gfxdata="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" fillcolor="white [3201]" stroked="f" strokeweight=".5pt">
                 <v:textbox>
                   <w:txbxContent>
                     <w:p>
@@ -123,6 +250,8 @@
                         <w:rPr>
                           <w:rFonts w:ascii="Faustina" w:hAnsi="Faustina"/>
                           <w:color w:val="EC2829"/>
+                          <w:sz w:val="48"/>
+                          <w:szCs w:val="48"/>
                           <w:lang w:val="en-GB"/>
                         </w:rPr>
                         <w:t>{{prefix}}</w:t>
@@ -141,129 +270,15 @@
                       </w:r>
                       <w:r>
                         <w:rPr>
-                          <w:lang w:val="en-GB"/>
-                        </w:rPr>
-                        <w:tab/>
-                      </w:r>
-                      <w:r>
-                        <w:rPr>
                           <w:rFonts w:ascii="Faustina" w:hAnsi="Faustina"/>
+                          <w:b/>
+                          <w:bCs/>
                           <w:color w:val="EC2829"/>
-                          <w:sz w:val="34"/>
-                          <w:szCs w:val="34"/>
+                          <w:sz w:val="80"/>
+                          <w:szCs w:val="80"/>
                           <w:lang w:val="en-GB"/>
                         </w:rPr>
                         <w:t>{{name}}</w:t>
-                      </w:r>
-                    </w:p>
-                  </w:txbxContent>
-                </v:textbox>
-                <w10:wrap anchorx="margin"/>
-              </v:shape>
-            </w:pict>
-          </mc:Fallback>
-        </mc:AlternateContent>
-      </w:r>
-      <w:r>
-        <w:rPr>
-          <w:noProof/>
-        </w:rPr>
-        <mc:AlternateContent>
-          <mc:Choice Requires="wps">
-            <w:drawing>
-              <wp:anchor distT="0" distB="0" distL="114300" distR="114300" simplePos="0" relativeHeight="251660288" behindDoc="0" locked="0" layoutInCell="1" allowOverlap="1" wp14:anchorId="6CE9ED3F" wp14:editId="5FB6EA2A">
-                <wp:simplePos x="0" y="0"/>
-                <wp:positionH relativeFrom="margin">
-                  <wp:align>center</wp:align>
-                </wp:positionH>
-                <wp:positionV relativeFrom="paragraph">
-                  <wp:posOffset>2371725</wp:posOffset>
-                </wp:positionV>
-                <wp:extent cx="3076575" cy="561975"/>
-                <wp:effectExtent l="0" t="0" r="9525" b="9525"/>
-                <wp:wrapNone/>
-                <wp:docPr id="1192678841" name="Text Box 2"/>
-                <wp:cNvGraphicFramePr/>
-                <a:graphic xmlns:a="http://schemas.openxmlformats.org/drawingml/2006/main">
-                  <a:graphicData uri="http://schemas.microsoft.com/office/word/2010/wordprocessingShape">
-                    <wps:wsp>
-                      <wps:cNvSpPr txBox="1"/>
-                      <wps:spPr>
-                        <a:xfrm>
-                          <a:off x="0" y="0"/>
-                          <a:ext cx="3076575" cy="561975"/>
-                        </a:xfrm>
-                        <a:prstGeom prst="rect">
-                          <a:avLst/>
-                        </a:prstGeom>
-                        <a:solidFill>
-                          <a:schemeClr val="lt1"/>
-                        </a:solidFill>
-                        <a:ln w="6350">
-                          <a:noFill/>
-                        </a:ln>
-                      </wps:spPr>
-                      <wps:txbx>
-                        <w:txbxContent>
-                          <w:p>
-                            <w:pPr>
-                              <w:rPr>
-                                <w:rFonts w:ascii="Faustina" w:hAnsi="Faustina"/>
-                                <w:color w:val="014F9D"/>
-                                <w:sz w:val="26"/>
-                                <w:szCs w:val="26"/>
-                                <w:lang w:val="en-GB"/>
-                              </w:rPr>
-                            </w:pPr>
-                            <w:r>
-                              <w:rPr>
-                                <w:rFonts w:ascii="Faustina" w:hAnsi="Faustina"/>
-                                <w:color w:val="014F9D"/>
-                                <w:sz w:val="26"/>
-                                <w:szCs w:val="26"/>
-                                <w:lang w:val="en-GB"/>
-                              </w:rPr>
-                              <w:t>{{position}}</w:t>
-                            </w:r>
-                          </w:p>
-                        </w:txbxContent>
-                      </wps:txbx>
-                      <wps:bodyPr rot="0" spcFirstLastPara="0" vertOverflow="overflow" horzOverflow="overflow" vert="horz" wrap="square" lIns="91440" tIns="45720" rIns="91440" bIns="45720" numCol="1" spcCol="0" rtlCol="0" fromWordArt="0" anchor="t" anchorCtr="0" forceAA="0" compatLnSpc="1">
-                        <a:prstTxWarp prst="textNoShape">
-                          <a:avLst/>
-                        </a:prstTxWarp>
-                        <a:noAutofit/>
-                      </wps:bodyPr>
-                    </wps:wsp>
-                  </a:graphicData>
-                </a:graphic>
-              </wp:anchor>
-            </w:drawing>
-          </mc:Choice>
-          <mc:Fallback>
-            <w:pict>
-              <v:shape w14:anchorId="6CE9ED3F" id="Text Box 2" o:spid="_x0000_s1027" type="#_x0000_t202" style="position:absolute;left:0;text-align:left;margin-left:0;margin-top:186.75pt;width:242.25pt;height:44.25pt;z-index:251660288;visibility:visible;mso-wrap-style:square;mso-wrap-distance-left:9pt;mso-wrap-distance-top:0;mso-wrap-distance-right:9pt;mso-wrap-distance-bottom:0;mso-position-horizontal:center;mso-position-horizontal-relative:margin;mso-position-vertical:absolute;mso-position-vertical-relative:text;v-text-anchor:top" o:gfxdata="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" fillcolor="white [3201]" stroked="f" strokeweight=".5pt">
-                <v:textbox>
-                  <w:txbxContent>
-                    <w:p>
-                      <w:pPr>
-                        <w:rPr>
-                          <w:rFonts w:ascii="Faustina" w:hAnsi="Faustina"/>
-                          <w:color w:val="014F9D"/>
-                          <w:sz w:val="26"/>
-                          <w:szCs w:val="26"/>
-                          <w:lang w:val="en-GB"/>
-                        </w:rPr>
-                      </w:pPr>
-                      <w:r>
-                        <w:rPr>
-                          <w:rFonts w:ascii="Faustina" w:hAnsi="Faustina"/>
-                          <w:color w:val="014F9D"/>
-                          <w:sz w:val="26"/>
-                          <w:szCs w:val="26"/>
-                          <w:lang w:val="en-GB"/>
-                        </w:rPr>
-                        <w:t>{{position}}</w:t>
                       </w:r>
                     </w:p>
                   </w:txbxContent>

</xml_diff>